<commit_message>
removed some unused assets
</commit_message>
<xml_diff>
--- a/project/Project work.docx
+++ b/project/Project work.docx
@@ -1302,13 +1302,13 @@
           <w:p>
             <w:pPr>
               <w:rPr>
-                <w:highlight w:val="yellow"/>
+                <w:highlight w:val="green"/>
                 <w:lang w:val="en-GB"/>
               </w:rPr>
             </w:pPr>
             <w:r>
               <w:rPr>
-                <w:highlight w:val="yellow"/>
+                <w:highlight w:val="green"/>
                 <w:lang w:val="en-GB"/>
               </w:rPr>
               <w:t>User can search for locations</w:t>
@@ -1335,12 +1335,12 @@
           <w:p>
             <w:pPr>
               <w:rPr>
-                <w:highlight w:val="yellow"/>
+                <w:highlight w:val="green"/>
               </w:rPr>
             </w:pPr>
             <w:r>
               <w:rPr>
-                <w:highlight w:val="yellow"/>
+                <w:highlight w:val="green"/>
               </w:rPr>
               <w:t>1</w:t>
             </w:r>
@@ -1566,13 +1566,13 @@
           <w:p>
             <w:pPr>
               <w:rPr>
-                <w:highlight w:val="yellow"/>
+                <w:highlight w:val="green"/>
                 <w:lang w:val="en-GB"/>
               </w:rPr>
             </w:pPr>
             <w:r>
               <w:rPr>
-                <w:highlight w:val="yellow"/>
+                <w:highlight w:val="green"/>
                 <w:lang w:val="en-GB"/>
               </w:rPr>
               <w:lastRenderedPageBreak/>
@@ -1600,12 +1600,12 @@
           <w:p>
             <w:pPr>
               <w:rPr>
-                <w:highlight w:val="yellow"/>
+                <w:highlight w:val="green"/>
               </w:rPr>
             </w:pPr>
             <w:r>
               <w:rPr>
-                <w:highlight w:val="yellow"/>
+                <w:highlight w:val="green"/>
               </w:rPr>
               <w:t>1</w:t>
             </w:r>
@@ -1633,13 +1633,11 @@
           <w:p>
             <w:pPr>
               <w:rPr>
-                <w:highlight w:val="yellow"/>
                 <w:lang w:val="en-GB"/>
               </w:rPr>
             </w:pPr>
             <w:r>
               <w:rPr>
-                <w:highlight w:val="yellow"/>
                 <w:lang w:val="en-GB"/>
               </w:rPr>
               <w:t>User sees the forecast for the next 24 hour, hourly based</w:t>
@@ -1664,15 +1662,7 @@
             <w:hideMark/>
           </w:tcPr>
           <w:p>
-            <w:pPr>
-              <w:rPr>
-                <w:highlight w:val="yellow"/>
-              </w:rPr>
-            </w:pPr>
-            <w:r>
-              <w:rPr>
-                <w:highlight w:val="yellow"/>
-              </w:rPr>
+            <w:r>
               <w:t>3</w:t>
             </w:r>
           </w:p>
@@ -1699,13 +1689,13 @@
           <w:p>
             <w:pPr>
               <w:rPr>
-                <w:highlight w:val="yellow"/>
+                <w:highlight w:val="green"/>
                 <w:lang w:val="en-GB"/>
               </w:rPr>
             </w:pPr>
             <w:r>
               <w:rPr>
-                <w:highlight w:val="yellow"/>
+                <w:highlight w:val="green"/>
                 <w:lang w:val="en-GB"/>
               </w:rPr>
               <w:t>User sees the forecast for the next 7 days</w:t>
@@ -1732,12 +1722,12 @@
           <w:p>
             <w:pPr>
               <w:rPr>
-                <w:highlight w:val="yellow"/>
+                <w:highlight w:val="green"/>
               </w:rPr>
             </w:pPr>
             <w:r>
               <w:rPr>
-                <w:highlight w:val="yellow"/>
+                <w:highlight w:val="green"/>
               </w:rPr>
               <w:t>3</w:t>
             </w:r>
@@ -1765,13 +1755,13 @@
           <w:p>
             <w:pPr>
               <w:rPr>
-                <w:highlight w:val="yellow"/>
+                <w:highlight w:val="green"/>
                 <w:lang w:val="en-GB"/>
               </w:rPr>
             </w:pPr>
             <w:r>
               <w:rPr>
-                <w:highlight w:val="yellow"/>
+                <w:highlight w:val="green"/>
                 <w:lang w:val="en-GB"/>
               </w:rPr>
               <w:t>All the weather forecast elements uses icons (and numbers) for e.g. sunny and cloudy weathers</w:t>
@@ -1798,12 +1788,12 @@
           <w:p>
             <w:pPr>
               <w:rPr>
-                <w:highlight w:val="yellow"/>
+                <w:highlight w:val="green"/>
               </w:rPr>
             </w:pPr>
             <w:r>
               <w:rPr>
-                <w:highlight w:val="yellow"/>
+                <w:highlight w:val="green"/>
               </w:rPr>
               <w:t>3</w:t>
             </w:r>
@@ -2071,11 +2061,13 @@
           <w:p>
             <w:pPr>
               <w:rPr>
+                <w:highlight w:val="green"/>
                 <w:lang w:val="en-GB"/>
               </w:rPr>
             </w:pPr>
             <w:r>
               <w:rPr>
+                <w:highlight w:val="green"/>
                 <w:lang w:val="en-GB"/>
               </w:rPr>
               <w:t xml:space="preserve">User has an option to switch between </w:t>
@@ -2083,6 +2075,7 @@
             <w:proofErr w:type="spellStart"/>
             <w:r>
               <w:rPr>
+                <w:highlight w:val="green"/>
                 <w:lang w:val="en-GB"/>
               </w:rPr>
               <w:t>celsius</w:t>
@@ -2090,6 +2083,7 @@
             <w:proofErr w:type="spellEnd"/>
             <w:r>
               <w:rPr>
+                <w:highlight w:val="green"/>
                 <w:lang w:val="en-GB"/>
               </w:rPr>
               <w:t xml:space="preserve"> and </w:t>
@@ -2097,6 +2091,7 @@
             <w:proofErr w:type="spellStart"/>
             <w:r>
               <w:rPr>
+                <w:highlight w:val="green"/>
                 <w:lang w:val="en-GB"/>
               </w:rPr>
               <w:t>fahrenheit</w:t>
@@ -2104,6 +2099,7 @@
             <w:proofErr w:type="spellEnd"/>
             <w:r>
               <w:rPr>
+                <w:highlight w:val="green"/>
                 <w:lang w:val="en-GB"/>
               </w:rPr>
               <w:t xml:space="preserve"> degrees and kelvins</w:t>
@@ -2128,7 +2124,15 @@
             <w:hideMark/>
           </w:tcPr>
           <w:p>
-            <w:r>
+            <w:pPr>
+              <w:rPr>
+                <w:highlight w:val="green"/>
+              </w:rPr>
+            </w:pPr>
+            <w:r>
+              <w:rPr>
+                <w:highlight w:val="green"/>
+              </w:rPr>
               <w:t>2</w:t>
             </w:r>
           </w:p>

</xml_diff>